<commit_message>
update ktra sau hoan
</commit_message>
<xml_diff>
--- a/static/media/2.qd_ttra.docx
+++ b/static/media/2.qd_ttra.docx
@@ -2273,2267 +2273,6 @@
                 <w:szCs w:val="28"/>
               </w:rPr>
               <w:t>;</w:t>
-            </w:r>
-          </w:p>
-        </w:tc>
-      </w:tr>
-      <w:tr>
-        <w:trPr>
-          <w:trHeight w:val="275"/>
-        </w:trPr>
-        <w:tc>
-          <w:tcPr>
-            <w:tcW w:w="454" w:type="dxa"/>
-            <w:vAlign w:val="center"/>
-          </w:tcPr>
-          <w:p>
-            <w:pPr>
-              <w:spacing w:after="0" w:line="300" w:lineRule="exact"/>
-              <w:ind w:left="-113" w:right="-113"/>
-              <w:jc w:val="right"/>
-              <w:rPr>
-                <w:color w:val="000000" w:themeColor="text1"/>
-                <w:szCs w:val="28"/>
-              </w:rPr>
-            </w:pPr>
-            <w:r>
-              <w:rPr>
-                <w:color w:val="000000" w:themeColor="text1"/>
-                <w:szCs w:val="28"/>
-              </w:rPr>
-              <w:t>10.</w:t>
-            </w:r>
-          </w:p>
-        </w:tc>
-        <w:tc>
-          <w:tcPr>
-            <w:tcW w:w="3662" w:type="dxa"/>
-            <w:vAlign w:val="center"/>
-          </w:tcPr>
-          <w:p>
-            <w:pPr>
-              <w:spacing w:after="0" w:line="300" w:lineRule="exact"/>
-              <w:ind w:left="-113" w:right="-113"/>
-              <w:jc w:val="both"/>
-              <w:rPr>
-                <w:color w:val="000000" w:themeColor="text1"/>
-                <w:szCs w:val="28"/>
-              </w:rPr>
-            </w:pPr>
-            <w:r>
-              <w:rPr>
-                <w:color w:val="000000" w:themeColor="text1"/>
-                <w:szCs w:val="28"/>
-              </w:rPr>
-              <w:t>&lt;ten_cb&gt;</w:t>
-            </w:r>
-          </w:p>
-        </w:tc>
-        <w:tc>
-          <w:tcPr>
-            <w:tcW w:w="3260" w:type="dxa"/>
-            <w:vAlign w:val="center"/>
-          </w:tcPr>
-          <w:p>
-            <w:pPr>
-              <w:spacing w:after="0" w:line="300" w:lineRule="exact"/>
-              <w:ind w:left="-113" w:right="-113"/>
-              <w:jc w:val="both"/>
-              <w:rPr>
-                <w:color w:val="000000" w:themeColor="text1"/>
-                <w:szCs w:val="28"/>
-              </w:rPr>
-            </w:pPr>
-            <w:r>
-              <w:rPr>
-                <w:color w:val="000000" w:themeColor="text1"/>
-                <w:szCs w:val="28"/>
-              </w:rPr>
-              <w:t>- &lt;ngach_cb&gt;</w:t>
-            </w:r>
-          </w:p>
-        </w:tc>
-        <w:tc>
-          <w:tcPr>
-            <w:tcW w:w="1910" w:type="dxa"/>
-            <w:vAlign w:val="center"/>
-          </w:tcPr>
-          <w:p>
-            <w:pPr>
-              <w:spacing w:after="0" w:line="300" w:lineRule="exact"/>
-              <w:ind w:left="-113" w:right="-113"/>
-              <w:jc w:val="both"/>
-              <w:rPr>
-                <w:color w:val="000000" w:themeColor="text1"/>
-                <w:szCs w:val="28"/>
-              </w:rPr>
-            </w:pPr>
-            <w:r>
-              <w:rPr>
-                <w:color w:val="000000" w:themeColor="text1"/>
-                <w:szCs w:val="28"/>
-              </w:rPr>
-              <w:t>- &lt;cv_doan&gt;</w:t>
-            </w:r>
-            <w:r>
-              <w:rPr>
-                <w:color w:val="000000" w:themeColor="text1"/>
-                <w:szCs w:val="28"/>
-              </w:rPr>
-              <w:t>;</w:t>
-            </w:r>
-          </w:p>
-        </w:tc>
-      </w:tr>
-      <w:tr>
-        <w:trPr>
-          <w:trHeight w:val="275"/>
-        </w:trPr>
-        <w:tc>
-          <w:tcPr>
-            <w:tcW w:w="454" w:type="dxa"/>
-            <w:vAlign w:val="center"/>
-          </w:tcPr>
-          <w:p>
-            <w:pPr>
-              <w:spacing w:after="0" w:line="300" w:lineRule="exact"/>
-              <w:ind w:left="-113" w:right="-113"/>
-              <w:jc w:val="right"/>
-              <w:rPr>
-                <w:color w:val="000000" w:themeColor="text1"/>
-                <w:szCs w:val="28"/>
-              </w:rPr>
-            </w:pPr>
-            <w:r>
-              <w:rPr>
-                <w:color w:val="000000" w:themeColor="text1"/>
-                <w:szCs w:val="28"/>
-              </w:rPr>
-              <w:t>11.</w:t>
-            </w:r>
-          </w:p>
-        </w:tc>
-        <w:tc>
-          <w:tcPr>
-            <w:tcW w:w="3662" w:type="dxa"/>
-            <w:vAlign w:val="center"/>
-          </w:tcPr>
-          <w:p>
-            <w:pPr>
-              <w:spacing w:after="0" w:line="300" w:lineRule="exact"/>
-              <w:ind w:left="-113" w:right="-113"/>
-              <w:jc w:val="both"/>
-              <w:rPr>
-                <w:color w:val="000000" w:themeColor="text1"/>
-                <w:szCs w:val="28"/>
-              </w:rPr>
-            </w:pPr>
-            <w:r>
-              <w:rPr>
-                <w:color w:val="000000" w:themeColor="text1"/>
-                <w:szCs w:val="28"/>
-              </w:rPr>
-              <w:t>&lt;ten_cb&gt;</w:t>
-            </w:r>
-          </w:p>
-        </w:tc>
-        <w:tc>
-          <w:tcPr>
-            <w:tcW w:w="3260" w:type="dxa"/>
-            <w:vAlign w:val="center"/>
-          </w:tcPr>
-          <w:p>
-            <w:pPr>
-              <w:spacing w:after="0" w:line="300" w:lineRule="exact"/>
-              <w:ind w:left="-113" w:right="-113"/>
-              <w:jc w:val="both"/>
-              <w:rPr>
-                <w:color w:val="000000" w:themeColor="text1"/>
-                <w:szCs w:val="28"/>
-              </w:rPr>
-            </w:pPr>
-            <w:r>
-              <w:rPr>
-                <w:color w:val="000000" w:themeColor="text1"/>
-                <w:szCs w:val="28"/>
-              </w:rPr>
-              <w:t>- &lt;ngach_cb&gt;</w:t>
-            </w:r>
-          </w:p>
-        </w:tc>
-        <w:tc>
-          <w:tcPr>
-            <w:tcW w:w="1910" w:type="dxa"/>
-            <w:vAlign w:val="center"/>
-          </w:tcPr>
-          <w:p>
-            <w:pPr>
-              <w:spacing w:after="0" w:line="300" w:lineRule="exact"/>
-              <w:ind w:left="-113" w:right="-113"/>
-              <w:jc w:val="both"/>
-              <w:rPr>
-                <w:color w:val="000000" w:themeColor="text1"/>
-                <w:szCs w:val="28"/>
-              </w:rPr>
-            </w:pPr>
-            <w:r>
-              <w:rPr>
-                <w:color w:val="000000" w:themeColor="text1"/>
-                <w:szCs w:val="28"/>
-              </w:rPr>
-              <w:t>- &lt;cv_doan&gt;</w:t>
-            </w:r>
-            <w:r>
-              <w:rPr>
-                <w:color w:val="000000" w:themeColor="text1"/>
-                <w:szCs w:val="28"/>
-              </w:rPr>
-              <w:t>;</w:t>
-            </w:r>
-          </w:p>
-        </w:tc>
-      </w:tr>
-      <w:tr>
-        <w:trPr>
-          <w:trHeight w:val="275"/>
-        </w:trPr>
-        <w:tc>
-          <w:tcPr>
-            <w:tcW w:w="454" w:type="dxa"/>
-            <w:vAlign w:val="center"/>
-          </w:tcPr>
-          <w:p>
-            <w:pPr>
-              <w:spacing w:after="0" w:line="300" w:lineRule="exact"/>
-              <w:ind w:left="-113" w:right="-113"/>
-              <w:jc w:val="right"/>
-              <w:rPr>
-                <w:color w:val="000000" w:themeColor="text1"/>
-                <w:szCs w:val="28"/>
-              </w:rPr>
-            </w:pPr>
-            <w:r>
-              <w:rPr>
-                <w:color w:val="000000" w:themeColor="text1"/>
-                <w:szCs w:val="28"/>
-              </w:rPr>
-              <w:t>12.</w:t>
-            </w:r>
-          </w:p>
-        </w:tc>
-        <w:tc>
-          <w:tcPr>
-            <w:tcW w:w="3662" w:type="dxa"/>
-            <w:vAlign w:val="center"/>
-          </w:tcPr>
-          <w:p>
-            <w:pPr>
-              <w:spacing w:after="0" w:line="300" w:lineRule="exact"/>
-              <w:ind w:left="-113" w:right="-113"/>
-              <w:jc w:val="both"/>
-              <w:rPr>
-                <w:color w:val="000000" w:themeColor="text1"/>
-                <w:szCs w:val="28"/>
-              </w:rPr>
-            </w:pPr>
-            <w:r>
-              <w:rPr>
-                <w:color w:val="000000" w:themeColor="text1"/>
-                <w:szCs w:val="28"/>
-              </w:rPr>
-              <w:t>&lt;ten_cb&gt;</w:t>
-            </w:r>
-          </w:p>
-        </w:tc>
-        <w:tc>
-          <w:tcPr>
-            <w:tcW w:w="3260" w:type="dxa"/>
-            <w:vAlign w:val="center"/>
-          </w:tcPr>
-          <w:p>
-            <w:pPr>
-              <w:spacing w:after="0" w:line="300" w:lineRule="exact"/>
-              <w:ind w:left="-113" w:right="-113"/>
-              <w:jc w:val="both"/>
-              <w:rPr>
-                <w:color w:val="000000" w:themeColor="text1"/>
-                <w:szCs w:val="28"/>
-              </w:rPr>
-            </w:pPr>
-            <w:r>
-              <w:rPr>
-                <w:color w:val="000000" w:themeColor="text1"/>
-                <w:szCs w:val="28"/>
-              </w:rPr>
-              <w:t>- &lt;ngach_cb&gt;</w:t>
-            </w:r>
-          </w:p>
-        </w:tc>
-        <w:tc>
-          <w:tcPr>
-            <w:tcW w:w="1910" w:type="dxa"/>
-            <w:vAlign w:val="center"/>
-          </w:tcPr>
-          <w:p>
-            <w:pPr>
-              <w:spacing w:after="0" w:line="300" w:lineRule="exact"/>
-              <w:ind w:left="-113" w:right="-113"/>
-              <w:jc w:val="both"/>
-              <w:rPr>
-                <w:color w:val="000000" w:themeColor="text1"/>
-                <w:szCs w:val="28"/>
-              </w:rPr>
-            </w:pPr>
-            <w:r>
-              <w:rPr>
-                <w:color w:val="000000" w:themeColor="text1"/>
-                <w:szCs w:val="28"/>
-              </w:rPr>
-              <w:t>- &lt;cv_doan&gt;</w:t>
-            </w:r>
-            <w:r>
-              <w:rPr>
-                <w:color w:val="000000" w:themeColor="text1"/>
-                <w:szCs w:val="28"/>
-              </w:rPr>
-              <w:t>;</w:t>
-            </w:r>
-          </w:p>
-        </w:tc>
-      </w:tr>
-      <w:tr>
-        <w:trPr>
-          <w:trHeight w:val="275"/>
-        </w:trPr>
-        <w:tc>
-          <w:tcPr>
-            <w:tcW w:w="454" w:type="dxa"/>
-            <w:vAlign w:val="center"/>
-          </w:tcPr>
-          <w:p>
-            <w:pPr>
-              <w:spacing w:after="0" w:line="300" w:lineRule="exact"/>
-              <w:ind w:left="-113" w:right="-113"/>
-              <w:jc w:val="right"/>
-              <w:rPr>
-                <w:color w:val="000000" w:themeColor="text1"/>
-                <w:szCs w:val="28"/>
-              </w:rPr>
-            </w:pPr>
-            <w:r>
-              <w:rPr>
-                <w:color w:val="000000" w:themeColor="text1"/>
-                <w:szCs w:val="28"/>
-              </w:rPr>
-              <w:t>13.</w:t>
-            </w:r>
-          </w:p>
-        </w:tc>
-        <w:tc>
-          <w:tcPr>
-            <w:tcW w:w="3662" w:type="dxa"/>
-            <w:vAlign w:val="center"/>
-          </w:tcPr>
-          <w:p>
-            <w:pPr>
-              <w:spacing w:after="0" w:line="300" w:lineRule="exact"/>
-              <w:ind w:left="-113" w:right="-113"/>
-              <w:jc w:val="both"/>
-              <w:rPr>
-                <w:color w:val="000000" w:themeColor="text1"/>
-                <w:szCs w:val="28"/>
-              </w:rPr>
-            </w:pPr>
-            <w:r>
-              <w:rPr>
-                <w:color w:val="000000" w:themeColor="text1"/>
-                <w:szCs w:val="28"/>
-              </w:rPr>
-              <w:t>&lt;ten_cb&gt;</w:t>
-            </w:r>
-          </w:p>
-        </w:tc>
-        <w:tc>
-          <w:tcPr>
-            <w:tcW w:w="3260" w:type="dxa"/>
-            <w:vAlign w:val="center"/>
-          </w:tcPr>
-          <w:p>
-            <w:pPr>
-              <w:spacing w:after="0" w:line="300" w:lineRule="exact"/>
-              <w:ind w:left="-113" w:right="-113"/>
-              <w:jc w:val="both"/>
-              <w:rPr>
-                <w:color w:val="000000" w:themeColor="text1"/>
-                <w:szCs w:val="28"/>
-              </w:rPr>
-            </w:pPr>
-            <w:r>
-              <w:rPr>
-                <w:color w:val="000000" w:themeColor="text1"/>
-                <w:szCs w:val="28"/>
-              </w:rPr>
-              <w:t>- &lt;ngach_cb&gt;</w:t>
-            </w:r>
-          </w:p>
-        </w:tc>
-        <w:tc>
-          <w:tcPr>
-            <w:tcW w:w="1910" w:type="dxa"/>
-            <w:vAlign w:val="center"/>
-          </w:tcPr>
-          <w:p>
-            <w:pPr>
-              <w:spacing w:after="0" w:line="300" w:lineRule="exact"/>
-              <w:ind w:left="-113" w:right="-113"/>
-              <w:jc w:val="both"/>
-              <w:rPr>
-                <w:color w:val="000000" w:themeColor="text1"/>
-                <w:szCs w:val="28"/>
-              </w:rPr>
-            </w:pPr>
-            <w:r>
-              <w:rPr>
-                <w:color w:val="000000" w:themeColor="text1"/>
-                <w:szCs w:val="28"/>
-              </w:rPr>
-              <w:t>- &lt;cv_doan&gt;</w:t>
-            </w:r>
-            <w:r>
-              <w:rPr>
-                <w:color w:val="000000" w:themeColor="text1"/>
-                <w:szCs w:val="28"/>
-              </w:rPr>
-              <w:t>;</w:t>
-            </w:r>
-          </w:p>
-        </w:tc>
-      </w:tr>
-      <w:tr>
-        <w:trPr>
-          <w:trHeight w:val="275"/>
-        </w:trPr>
-        <w:tc>
-          <w:tcPr>
-            <w:tcW w:w="454" w:type="dxa"/>
-            <w:vAlign w:val="center"/>
-          </w:tcPr>
-          <w:p>
-            <w:pPr>
-              <w:spacing w:after="0" w:line="300" w:lineRule="exact"/>
-              <w:ind w:left="-113" w:right="-113"/>
-              <w:jc w:val="right"/>
-              <w:rPr>
-                <w:color w:val="000000" w:themeColor="text1"/>
-                <w:szCs w:val="28"/>
-              </w:rPr>
-            </w:pPr>
-            <w:r>
-              <w:rPr>
-                <w:color w:val="000000" w:themeColor="text1"/>
-                <w:szCs w:val="28"/>
-              </w:rPr>
-              <w:t>14.</w:t>
-            </w:r>
-          </w:p>
-        </w:tc>
-        <w:tc>
-          <w:tcPr>
-            <w:tcW w:w="3662" w:type="dxa"/>
-            <w:vAlign w:val="center"/>
-          </w:tcPr>
-          <w:p>
-            <w:pPr>
-              <w:spacing w:after="0" w:line="300" w:lineRule="exact"/>
-              <w:ind w:left="-113" w:right="-113"/>
-              <w:jc w:val="both"/>
-              <w:rPr>
-                <w:color w:val="000000" w:themeColor="text1"/>
-                <w:szCs w:val="28"/>
-              </w:rPr>
-            </w:pPr>
-            <w:r>
-              <w:rPr>
-                <w:color w:val="000000" w:themeColor="text1"/>
-                <w:szCs w:val="28"/>
-              </w:rPr>
-              <w:t>&lt;ten_cb&gt;</w:t>
-            </w:r>
-          </w:p>
-        </w:tc>
-        <w:tc>
-          <w:tcPr>
-            <w:tcW w:w="3260" w:type="dxa"/>
-            <w:vAlign w:val="center"/>
-          </w:tcPr>
-          <w:p>
-            <w:pPr>
-              <w:spacing w:after="0" w:line="300" w:lineRule="exact"/>
-              <w:ind w:left="-113" w:right="-113"/>
-              <w:jc w:val="both"/>
-              <w:rPr>
-                <w:color w:val="000000" w:themeColor="text1"/>
-                <w:szCs w:val="28"/>
-              </w:rPr>
-            </w:pPr>
-            <w:r>
-              <w:rPr>
-                <w:color w:val="000000" w:themeColor="text1"/>
-                <w:szCs w:val="28"/>
-              </w:rPr>
-              <w:t>- &lt;ngach_cb&gt;</w:t>
-            </w:r>
-          </w:p>
-        </w:tc>
-        <w:tc>
-          <w:tcPr>
-            <w:tcW w:w="1910" w:type="dxa"/>
-            <w:vAlign w:val="center"/>
-          </w:tcPr>
-          <w:p>
-            <w:pPr>
-              <w:spacing w:after="0" w:line="300" w:lineRule="exact"/>
-              <w:ind w:left="-113" w:right="-113"/>
-              <w:jc w:val="both"/>
-              <w:rPr>
-                <w:color w:val="000000" w:themeColor="text1"/>
-                <w:szCs w:val="28"/>
-              </w:rPr>
-            </w:pPr>
-            <w:r>
-              <w:rPr>
-                <w:color w:val="000000" w:themeColor="text1"/>
-                <w:szCs w:val="28"/>
-              </w:rPr>
-              <w:t>- &lt;cv_doan&gt;</w:t>
-            </w:r>
-            <w:r>
-              <w:rPr>
-                <w:color w:val="000000" w:themeColor="text1"/>
-                <w:szCs w:val="28"/>
-              </w:rPr>
-              <w:t>;</w:t>
-            </w:r>
-          </w:p>
-        </w:tc>
-      </w:tr>
-      <w:tr>
-        <w:trPr>
-          <w:trHeight w:val="275"/>
-        </w:trPr>
-        <w:tc>
-          <w:tcPr>
-            <w:tcW w:w="454" w:type="dxa"/>
-            <w:vAlign w:val="center"/>
-          </w:tcPr>
-          <w:p>
-            <w:pPr>
-              <w:spacing w:after="0" w:line="300" w:lineRule="exact"/>
-              <w:ind w:left="-113" w:right="-113"/>
-              <w:jc w:val="right"/>
-              <w:rPr>
-                <w:color w:val="000000" w:themeColor="text1"/>
-                <w:szCs w:val="28"/>
-              </w:rPr>
-            </w:pPr>
-            <w:r>
-              <w:rPr>
-                <w:color w:val="000000" w:themeColor="text1"/>
-                <w:szCs w:val="28"/>
-              </w:rPr>
-              <w:t>15.</w:t>
-            </w:r>
-          </w:p>
-        </w:tc>
-        <w:tc>
-          <w:tcPr>
-            <w:tcW w:w="3662" w:type="dxa"/>
-            <w:vAlign w:val="center"/>
-          </w:tcPr>
-          <w:p>
-            <w:pPr>
-              <w:spacing w:after="0" w:line="300" w:lineRule="exact"/>
-              <w:ind w:left="-113" w:right="-113"/>
-              <w:jc w:val="both"/>
-              <w:rPr>
-                <w:color w:val="000000" w:themeColor="text1"/>
-                <w:szCs w:val="28"/>
-              </w:rPr>
-            </w:pPr>
-            <w:r>
-              <w:rPr>
-                <w:color w:val="000000" w:themeColor="text1"/>
-                <w:szCs w:val="28"/>
-              </w:rPr>
-              <w:t>&lt;ten_cb&gt;</w:t>
-            </w:r>
-          </w:p>
-        </w:tc>
-        <w:tc>
-          <w:tcPr>
-            <w:tcW w:w="3260" w:type="dxa"/>
-            <w:vAlign w:val="center"/>
-          </w:tcPr>
-          <w:p>
-            <w:pPr>
-              <w:spacing w:after="0" w:line="300" w:lineRule="exact"/>
-              <w:ind w:left="-113" w:right="-113"/>
-              <w:jc w:val="both"/>
-              <w:rPr>
-                <w:color w:val="000000" w:themeColor="text1"/>
-                <w:szCs w:val="28"/>
-              </w:rPr>
-            </w:pPr>
-            <w:r>
-              <w:rPr>
-                <w:color w:val="000000" w:themeColor="text1"/>
-                <w:szCs w:val="28"/>
-              </w:rPr>
-              <w:t>- &lt;ngach_cb&gt;</w:t>
-            </w:r>
-          </w:p>
-        </w:tc>
-        <w:tc>
-          <w:tcPr>
-            <w:tcW w:w="1910" w:type="dxa"/>
-            <w:vAlign w:val="center"/>
-          </w:tcPr>
-          <w:p>
-            <w:pPr>
-              <w:spacing w:after="0" w:line="300" w:lineRule="exact"/>
-              <w:ind w:left="-113" w:right="-113"/>
-              <w:jc w:val="both"/>
-              <w:rPr>
-                <w:color w:val="000000" w:themeColor="text1"/>
-                <w:szCs w:val="28"/>
-              </w:rPr>
-            </w:pPr>
-            <w:r>
-              <w:rPr>
-                <w:color w:val="000000" w:themeColor="text1"/>
-                <w:szCs w:val="28"/>
-              </w:rPr>
-              <w:t>- &lt;cv_doan&gt;</w:t>
-            </w:r>
-            <w:r>
-              <w:rPr>
-                <w:color w:val="000000" w:themeColor="text1"/>
-                <w:szCs w:val="28"/>
-              </w:rPr>
-              <w:t>;</w:t>
-            </w:r>
-          </w:p>
-        </w:tc>
-      </w:tr>
-      <w:tr>
-        <w:trPr>
-          <w:trHeight w:val="275"/>
-        </w:trPr>
-        <w:tc>
-          <w:tcPr>
-            <w:tcW w:w="454" w:type="dxa"/>
-            <w:vAlign w:val="center"/>
-          </w:tcPr>
-          <w:p>
-            <w:pPr>
-              <w:spacing w:after="0" w:line="300" w:lineRule="exact"/>
-              <w:ind w:left="-113" w:right="-113"/>
-              <w:jc w:val="right"/>
-              <w:rPr>
-                <w:color w:val="000000" w:themeColor="text1"/>
-                <w:szCs w:val="28"/>
-              </w:rPr>
-            </w:pPr>
-            <w:r>
-              <w:rPr>
-                <w:color w:val="000000" w:themeColor="text1"/>
-                <w:szCs w:val="28"/>
-              </w:rPr>
-              <w:t>16.</w:t>
-            </w:r>
-          </w:p>
-        </w:tc>
-        <w:tc>
-          <w:tcPr>
-            <w:tcW w:w="3662" w:type="dxa"/>
-            <w:vAlign w:val="center"/>
-          </w:tcPr>
-          <w:p>
-            <w:pPr>
-              <w:spacing w:after="0" w:line="300" w:lineRule="exact"/>
-              <w:ind w:left="-113" w:right="-113"/>
-              <w:jc w:val="both"/>
-              <w:rPr>
-                <w:color w:val="000000" w:themeColor="text1"/>
-                <w:szCs w:val="28"/>
-              </w:rPr>
-            </w:pPr>
-            <w:r>
-              <w:rPr>
-                <w:color w:val="000000" w:themeColor="text1"/>
-                <w:szCs w:val="28"/>
-              </w:rPr>
-              <w:t>&lt;ten_cb&gt;</w:t>
-            </w:r>
-          </w:p>
-        </w:tc>
-        <w:tc>
-          <w:tcPr>
-            <w:tcW w:w="3260" w:type="dxa"/>
-            <w:vAlign w:val="center"/>
-          </w:tcPr>
-          <w:p>
-            <w:pPr>
-              <w:spacing w:after="0" w:line="300" w:lineRule="exact"/>
-              <w:ind w:left="-113" w:right="-113"/>
-              <w:jc w:val="both"/>
-              <w:rPr>
-                <w:color w:val="000000" w:themeColor="text1"/>
-                <w:szCs w:val="28"/>
-              </w:rPr>
-            </w:pPr>
-            <w:r>
-              <w:rPr>
-                <w:color w:val="000000" w:themeColor="text1"/>
-                <w:szCs w:val="28"/>
-              </w:rPr>
-              <w:t>- &lt;ngach_cb&gt;</w:t>
-            </w:r>
-          </w:p>
-        </w:tc>
-        <w:tc>
-          <w:tcPr>
-            <w:tcW w:w="1910" w:type="dxa"/>
-            <w:vAlign w:val="center"/>
-          </w:tcPr>
-          <w:p>
-            <w:pPr>
-              <w:spacing w:after="0" w:line="300" w:lineRule="exact"/>
-              <w:ind w:left="-113" w:right="-113"/>
-              <w:jc w:val="both"/>
-              <w:rPr>
-                <w:color w:val="000000" w:themeColor="text1"/>
-                <w:szCs w:val="28"/>
-              </w:rPr>
-            </w:pPr>
-            <w:r>
-              <w:rPr>
-                <w:color w:val="000000" w:themeColor="text1"/>
-                <w:szCs w:val="28"/>
-              </w:rPr>
-              <w:t>- &lt;cv_doan&gt;</w:t>
-            </w:r>
-            <w:r>
-              <w:rPr>
-                <w:color w:val="000000" w:themeColor="text1"/>
-                <w:szCs w:val="28"/>
-              </w:rPr>
-              <w:t>;</w:t>
-            </w:r>
-          </w:p>
-        </w:tc>
-      </w:tr>
-      <w:tr>
-        <w:trPr>
-          <w:trHeight w:val="275"/>
-        </w:trPr>
-        <w:tc>
-          <w:tcPr>
-            <w:tcW w:w="454" w:type="dxa"/>
-            <w:vAlign w:val="center"/>
-          </w:tcPr>
-          <w:p>
-            <w:pPr>
-              <w:spacing w:after="0" w:line="300" w:lineRule="exact"/>
-              <w:ind w:left="-113" w:right="-113"/>
-              <w:jc w:val="right"/>
-              <w:rPr>
-                <w:color w:val="000000" w:themeColor="text1"/>
-                <w:szCs w:val="28"/>
-              </w:rPr>
-            </w:pPr>
-            <w:r>
-              <w:rPr>
-                <w:color w:val="000000" w:themeColor="text1"/>
-                <w:szCs w:val="28"/>
-              </w:rPr>
-              <w:t>17.</w:t>
-            </w:r>
-          </w:p>
-        </w:tc>
-        <w:tc>
-          <w:tcPr>
-            <w:tcW w:w="3662" w:type="dxa"/>
-            <w:vAlign w:val="center"/>
-          </w:tcPr>
-          <w:p>
-            <w:pPr>
-              <w:spacing w:after="0" w:line="300" w:lineRule="exact"/>
-              <w:ind w:left="-113" w:right="-113"/>
-              <w:jc w:val="both"/>
-              <w:rPr>
-                <w:color w:val="000000" w:themeColor="text1"/>
-                <w:szCs w:val="28"/>
-              </w:rPr>
-            </w:pPr>
-            <w:r>
-              <w:rPr>
-                <w:color w:val="000000" w:themeColor="text1"/>
-                <w:szCs w:val="28"/>
-              </w:rPr>
-              <w:t>&lt;ten_cb&gt;</w:t>
-            </w:r>
-          </w:p>
-        </w:tc>
-        <w:tc>
-          <w:tcPr>
-            <w:tcW w:w="3260" w:type="dxa"/>
-            <w:vAlign w:val="center"/>
-          </w:tcPr>
-          <w:p>
-            <w:pPr>
-              <w:spacing w:after="0" w:line="300" w:lineRule="exact"/>
-              <w:ind w:left="-113" w:right="-113"/>
-              <w:jc w:val="both"/>
-              <w:rPr>
-                <w:color w:val="000000" w:themeColor="text1"/>
-                <w:szCs w:val="28"/>
-              </w:rPr>
-            </w:pPr>
-            <w:r>
-              <w:rPr>
-                <w:color w:val="000000" w:themeColor="text1"/>
-                <w:szCs w:val="28"/>
-              </w:rPr>
-              <w:t>- &lt;ngach_cb&gt;</w:t>
-            </w:r>
-          </w:p>
-        </w:tc>
-        <w:tc>
-          <w:tcPr>
-            <w:tcW w:w="1910" w:type="dxa"/>
-            <w:vAlign w:val="center"/>
-          </w:tcPr>
-          <w:p>
-            <w:pPr>
-              <w:spacing w:after="0" w:line="300" w:lineRule="exact"/>
-              <w:ind w:left="-113" w:right="-113"/>
-              <w:jc w:val="both"/>
-              <w:rPr>
-                <w:color w:val="000000" w:themeColor="text1"/>
-                <w:szCs w:val="28"/>
-              </w:rPr>
-            </w:pPr>
-            <w:r>
-              <w:rPr>
-                <w:color w:val="000000" w:themeColor="text1"/>
-                <w:szCs w:val="28"/>
-              </w:rPr>
-              <w:t>- &lt;cv_doan&gt;</w:t>
-            </w:r>
-            <w:r>
-              <w:rPr>
-                <w:color w:val="000000" w:themeColor="text1"/>
-                <w:szCs w:val="28"/>
-              </w:rPr>
-              <w:t>;</w:t>
-            </w:r>
-          </w:p>
-        </w:tc>
-      </w:tr>
-      <w:tr>
-        <w:trPr>
-          <w:trHeight w:val="275"/>
-        </w:trPr>
-        <w:tc>
-          <w:tcPr>
-            <w:tcW w:w="454" w:type="dxa"/>
-            <w:vAlign w:val="center"/>
-          </w:tcPr>
-          <w:p>
-            <w:pPr>
-              <w:spacing w:after="0" w:line="300" w:lineRule="exact"/>
-              <w:ind w:left="-113" w:right="-113"/>
-              <w:jc w:val="right"/>
-              <w:rPr>
-                <w:color w:val="000000" w:themeColor="text1"/>
-                <w:szCs w:val="28"/>
-              </w:rPr>
-            </w:pPr>
-            <w:r>
-              <w:rPr>
-                <w:color w:val="000000" w:themeColor="text1"/>
-                <w:szCs w:val="28"/>
-              </w:rPr>
-              <w:t>18.</w:t>
-            </w:r>
-          </w:p>
-        </w:tc>
-        <w:tc>
-          <w:tcPr>
-            <w:tcW w:w="3662" w:type="dxa"/>
-            <w:vAlign w:val="center"/>
-          </w:tcPr>
-          <w:p>
-            <w:pPr>
-              <w:spacing w:after="0" w:line="300" w:lineRule="exact"/>
-              <w:ind w:left="-113" w:right="-113"/>
-              <w:jc w:val="both"/>
-              <w:rPr>
-                <w:color w:val="000000" w:themeColor="text1"/>
-                <w:szCs w:val="28"/>
-              </w:rPr>
-            </w:pPr>
-            <w:r>
-              <w:rPr>
-                <w:color w:val="000000" w:themeColor="text1"/>
-                <w:szCs w:val="28"/>
-              </w:rPr>
-              <w:t>&lt;ten_cb&gt;</w:t>
-            </w:r>
-          </w:p>
-        </w:tc>
-        <w:tc>
-          <w:tcPr>
-            <w:tcW w:w="3260" w:type="dxa"/>
-            <w:vAlign w:val="center"/>
-          </w:tcPr>
-          <w:p>
-            <w:pPr>
-              <w:spacing w:after="0" w:line="300" w:lineRule="exact"/>
-              <w:ind w:left="-113" w:right="-113"/>
-              <w:jc w:val="both"/>
-              <w:rPr>
-                <w:color w:val="000000" w:themeColor="text1"/>
-                <w:szCs w:val="28"/>
-              </w:rPr>
-            </w:pPr>
-            <w:r>
-              <w:rPr>
-                <w:color w:val="000000" w:themeColor="text1"/>
-                <w:szCs w:val="28"/>
-              </w:rPr>
-              <w:t>- &lt;ngach_cb&gt;</w:t>
-            </w:r>
-          </w:p>
-        </w:tc>
-        <w:tc>
-          <w:tcPr>
-            <w:tcW w:w="1910" w:type="dxa"/>
-            <w:vAlign w:val="center"/>
-          </w:tcPr>
-          <w:p>
-            <w:pPr>
-              <w:spacing w:after="0" w:line="300" w:lineRule="exact"/>
-              <w:ind w:left="-113" w:right="-113"/>
-              <w:jc w:val="both"/>
-              <w:rPr>
-                <w:color w:val="000000" w:themeColor="text1"/>
-                <w:szCs w:val="28"/>
-              </w:rPr>
-            </w:pPr>
-            <w:r>
-              <w:rPr>
-                <w:color w:val="000000" w:themeColor="text1"/>
-                <w:szCs w:val="28"/>
-              </w:rPr>
-              <w:t>- &lt;cv_doan&gt;</w:t>
-            </w:r>
-            <w:r>
-              <w:rPr>
-                <w:color w:val="000000" w:themeColor="text1"/>
-                <w:szCs w:val="28"/>
-              </w:rPr>
-              <w:t>;</w:t>
-            </w:r>
-          </w:p>
-        </w:tc>
-      </w:tr>
-      <w:tr>
-        <w:trPr>
-          <w:trHeight w:val="275"/>
-        </w:trPr>
-        <w:tc>
-          <w:tcPr>
-            <w:tcW w:w="454" w:type="dxa"/>
-            <w:vAlign w:val="center"/>
-          </w:tcPr>
-          <w:p>
-            <w:pPr>
-              <w:spacing w:after="0" w:line="300" w:lineRule="exact"/>
-              <w:ind w:left="-113" w:right="-113"/>
-              <w:jc w:val="right"/>
-              <w:rPr>
-                <w:color w:val="000000" w:themeColor="text1"/>
-                <w:szCs w:val="28"/>
-              </w:rPr>
-            </w:pPr>
-            <w:r>
-              <w:rPr>
-                <w:color w:val="000000" w:themeColor="text1"/>
-                <w:szCs w:val="28"/>
-              </w:rPr>
-              <w:t>19.</w:t>
-            </w:r>
-          </w:p>
-        </w:tc>
-        <w:tc>
-          <w:tcPr>
-            <w:tcW w:w="3662" w:type="dxa"/>
-            <w:vAlign w:val="center"/>
-          </w:tcPr>
-          <w:p>
-            <w:pPr>
-              <w:spacing w:after="0" w:line="300" w:lineRule="exact"/>
-              <w:ind w:left="-113" w:right="-113"/>
-              <w:jc w:val="both"/>
-              <w:rPr>
-                <w:color w:val="000000" w:themeColor="text1"/>
-                <w:szCs w:val="28"/>
-              </w:rPr>
-            </w:pPr>
-            <w:r>
-              <w:rPr>
-                <w:color w:val="000000" w:themeColor="text1"/>
-                <w:szCs w:val="28"/>
-              </w:rPr>
-              <w:t>&lt;ten_cb&gt;</w:t>
-            </w:r>
-          </w:p>
-        </w:tc>
-        <w:tc>
-          <w:tcPr>
-            <w:tcW w:w="3260" w:type="dxa"/>
-            <w:vAlign w:val="center"/>
-          </w:tcPr>
-          <w:p>
-            <w:pPr>
-              <w:spacing w:after="0" w:line="300" w:lineRule="exact"/>
-              <w:ind w:left="-113" w:right="-113"/>
-              <w:jc w:val="both"/>
-              <w:rPr>
-                <w:color w:val="000000" w:themeColor="text1"/>
-                <w:szCs w:val="28"/>
-              </w:rPr>
-            </w:pPr>
-            <w:r>
-              <w:rPr>
-                <w:color w:val="000000" w:themeColor="text1"/>
-                <w:szCs w:val="28"/>
-              </w:rPr>
-              <w:t>- &lt;ngach_cb&gt;</w:t>
-            </w:r>
-          </w:p>
-        </w:tc>
-        <w:tc>
-          <w:tcPr>
-            <w:tcW w:w="1910" w:type="dxa"/>
-            <w:vAlign w:val="center"/>
-          </w:tcPr>
-          <w:p>
-            <w:pPr>
-              <w:spacing w:after="0" w:line="300" w:lineRule="exact"/>
-              <w:ind w:left="-113" w:right="-113"/>
-              <w:jc w:val="both"/>
-              <w:rPr>
-                <w:color w:val="000000" w:themeColor="text1"/>
-                <w:szCs w:val="28"/>
-              </w:rPr>
-            </w:pPr>
-            <w:r>
-              <w:rPr>
-                <w:color w:val="000000" w:themeColor="text1"/>
-                <w:szCs w:val="28"/>
-              </w:rPr>
-              <w:t>- &lt;cv_doan&gt;</w:t>
-            </w:r>
-            <w:r>
-              <w:rPr>
-                <w:color w:val="000000" w:themeColor="text1"/>
-                <w:szCs w:val="28"/>
-              </w:rPr>
-              <w:t>;</w:t>
-            </w:r>
-          </w:p>
-        </w:tc>
-      </w:tr>
-      <w:tr>
-        <w:trPr>
-          <w:trHeight w:val="275"/>
-        </w:trPr>
-        <w:tc>
-          <w:tcPr>
-            <w:tcW w:w="454" w:type="dxa"/>
-            <w:vAlign w:val="center"/>
-          </w:tcPr>
-          <w:p>
-            <w:pPr>
-              <w:spacing w:after="0" w:line="300" w:lineRule="exact"/>
-              <w:ind w:left="-113" w:right="-113"/>
-              <w:jc w:val="right"/>
-              <w:rPr>
-                <w:color w:val="000000" w:themeColor="text1"/>
-                <w:szCs w:val="28"/>
-              </w:rPr>
-            </w:pPr>
-            <w:r>
-              <w:rPr>
-                <w:color w:val="000000" w:themeColor="text1"/>
-                <w:szCs w:val="28"/>
-              </w:rPr>
-              <w:t>20.</w:t>
-            </w:r>
-          </w:p>
-        </w:tc>
-        <w:tc>
-          <w:tcPr>
-            <w:tcW w:w="3662" w:type="dxa"/>
-            <w:vAlign w:val="center"/>
-          </w:tcPr>
-          <w:p>
-            <w:pPr>
-              <w:spacing w:after="0" w:line="300" w:lineRule="exact"/>
-              <w:ind w:left="-113" w:right="-113"/>
-              <w:jc w:val="both"/>
-              <w:rPr>
-                <w:color w:val="000000" w:themeColor="text1"/>
-                <w:szCs w:val="28"/>
-              </w:rPr>
-            </w:pPr>
-            <w:r>
-              <w:rPr>
-                <w:color w:val="000000" w:themeColor="text1"/>
-                <w:szCs w:val="28"/>
-              </w:rPr>
-              <w:t>&lt;ten_cb&gt;</w:t>
-            </w:r>
-          </w:p>
-        </w:tc>
-        <w:tc>
-          <w:tcPr>
-            <w:tcW w:w="3260" w:type="dxa"/>
-            <w:vAlign w:val="center"/>
-          </w:tcPr>
-          <w:p>
-            <w:pPr>
-              <w:spacing w:after="0" w:line="300" w:lineRule="exact"/>
-              <w:ind w:left="-113" w:right="-113"/>
-              <w:jc w:val="both"/>
-              <w:rPr>
-                <w:color w:val="000000" w:themeColor="text1"/>
-                <w:szCs w:val="28"/>
-              </w:rPr>
-            </w:pPr>
-            <w:r>
-              <w:rPr>
-                <w:color w:val="000000" w:themeColor="text1"/>
-                <w:szCs w:val="28"/>
-              </w:rPr>
-              <w:t>- &lt;ngach_cb&gt;</w:t>
-            </w:r>
-          </w:p>
-        </w:tc>
-        <w:tc>
-          <w:tcPr>
-            <w:tcW w:w="1910" w:type="dxa"/>
-            <w:vAlign w:val="center"/>
-          </w:tcPr>
-          <w:p>
-            <w:pPr>
-              <w:spacing w:after="0" w:line="300" w:lineRule="exact"/>
-              <w:ind w:left="-113" w:right="-113"/>
-              <w:jc w:val="both"/>
-              <w:rPr>
-                <w:color w:val="000000" w:themeColor="text1"/>
-                <w:szCs w:val="28"/>
-              </w:rPr>
-            </w:pPr>
-            <w:r>
-              <w:rPr>
-                <w:color w:val="000000" w:themeColor="text1"/>
-                <w:szCs w:val="28"/>
-              </w:rPr>
-              <w:t>- &lt;cv_doan&gt;</w:t>
-            </w:r>
-            <w:r>
-              <w:rPr>
-                <w:color w:val="000000" w:themeColor="text1"/>
-                <w:szCs w:val="28"/>
-              </w:rPr>
-              <w:t>;</w:t>
-            </w:r>
-          </w:p>
-        </w:tc>
-      </w:tr>
-      <w:tr>
-        <w:trPr>
-          <w:trHeight w:val="275"/>
-        </w:trPr>
-        <w:tc>
-          <w:tcPr>
-            <w:tcW w:w="454" w:type="dxa"/>
-            <w:vAlign w:val="center"/>
-          </w:tcPr>
-          <w:p>
-            <w:pPr>
-              <w:spacing w:after="0" w:line="300" w:lineRule="exact"/>
-              <w:ind w:left="-113" w:right="-113"/>
-              <w:jc w:val="right"/>
-              <w:rPr>
-                <w:color w:val="000000" w:themeColor="text1"/>
-                <w:szCs w:val="28"/>
-              </w:rPr>
-            </w:pPr>
-            <w:r>
-              <w:rPr>
-                <w:color w:val="000000" w:themeColor="text1"/>
-                <w:szCs w:val="28"/>
-              </w:rPr>
-              <w:t>21.</w:t>
-            </w:r>
-          </w:p>
-        </w:tc>
-        <w:tc>
-          <w:tcPr>
-            <w:tcW w:w="3662" w:type="dxa"/>
-            <w:vAlign w:val="center"/>
-          </w:tcPr>
-          <w:p>
-            <w:pPr>
-              <w:spacing w:after="0" w:line="300" w:lineRule="exact"/>
-              <w:ind w:left="-113" w:right="-113"/>
-              <w:jc w:val="both"/>
-              <w:rPr>
-                <w:color w:val="000000" w:themeColor="text1"/>
-                <w:szCs w:val="28"/>
-              </w:rPr>
-            </w:pPr>
-            <w:r>
-              <w:rPr>
-                <w:color w:val="000000" w:themeColor="text1"/>
-                <w:szCs w:val="28"/>
-              </w:rPr>
-              <w:t>&lt;ten_cb&gt;</w:t>
-            </w:r>
-          </w:p>
-        </w:tc>
-        <w:tc>
-          <w:tcPr>
-            <w:tcW w:w="3260" w:type="dxa"/>
-            <w:vAlign w:val="center"/>
-          </w:tcPr>
-          <w:p>
-            <w:pPr>
-              <w:spacing w:after="0" w:line="300" w:lineRule="exact"/>
-              <w:ind w:left="-113" w:right="-113"/>
-              <w:jc w:val="both"/>
-              <w:rPr>
-                <w:color w:val="000000" w:themeColor="text1"/>
-                <w:szCs w:val="28"/>
-              </w:rPr>
-            </w:pPr>
-            <w:r>
-              <w:rPr>
-                <w:color w:val="000000" w:themeColor="text1"/>
-                <w:szCs w:val="28"/>
-              </w:rPr>
-              <w:t>- &lt;ngach_cb&gt;</w:t>
-            </w:r>
-          </w:p>
-        </w:tc>
-        <w:tc>
-          <w:tcPr>
-            <w:tcW w:w="1910" w:type="dxa"/>
-            <w:vAlign w:val="center"/>
-          </w:tcPr>
-          <w:p>
-            <w:pPr>
-              <w:spacing w:after="0" w:line="300" w:lineRule="exact"/>
-              <w:ind w:left="-113" w:right="-113"/>
-              <w:jc w:val="both"/>
-              <w:rPr>
-                <w:color w:val="000000" w:themeColor="text1"/>
-                <w:szCs w:val="28"/>
-              </w:rPr>
-            </w:pPr>
-            <w:r>
-              <w:rPr>
-                <w:color w:val="000000" w:themeColor="text1"/>
-                <w:szCs w:val="28"/>
-              </w:rPr>
-              <w:t>- &lt;cv_doan&gt;</w:t>
-            </w:r>
-            <w:r>
-              <w:rPr>
-                <w:color w:val="000000" w:themeColor="text1"/>
-                <w:szCs w:val="28"/>
-              </w:rPr>
-              <w:t>;</w:t>
-            </w:r>
-          </w:p>
-        </w:tc>
-      </w:tr>
-      <w:tr>
-        <w:trPr>
-          <w:trHeight w:val="275"/>
-        </w:trPr>
-        <w:tc>
-          <w:tcPr>
-            <w:tcW w:w="454" w:type="dxa"/>
-            <w:vAlign w:val="center"/>
-          </w:tcPr>
-          <w:p>
-            <w:pPr>
-              <w:spacing w:after="0" w:line="300" w:lineRule="exact"/>
-              <w:ind w:left="-113" w:right="-113"/>
-              <w:jc w:val="right"/>
-              <w:rPr>
-                <w:color w:val="000000" w:themeColor="text1"/>
-                <w:szCs w:val="28"/>
-              </w:rPr>
-            </w:pPr>
-            <w:r>
-              <w:rPr>
-                <w:color w:val="000000" w:themeColor="text1"/>
-                <w:szCs w:val="28"/>
-              </w:rPr>
-              <w:t>22.</w:t>
-            </w:r>
-          </w:p>
-        </w:tc>
-        <w:tc>
-          <w:tcPr>
-            <w:tcW w:w="3662" w:type="dxa"/>
-            <w:vAlign w:val="center"/>
-          </w:tcPr>
-          <w:p>
-            <w:pPr>
-              <w:spacing w:after="0" w:line="300" w:lineRule="exact"/>
-              <w:ind w:left="-113" w:right="-113"/>
-              <w:jc w:val="both"/>
-              <w:rPr>
-                <w:color w:val="000000" w:themeColor="text1"/>
-                <w:szCs w:val="28"/>
-              </w:rPr>
-            </w:pPr>
-            <w:r>
-              <w:rPr>
-                <w:color w:val="000000" w:themeColor="text1"/>
-                <w:szCs w:val="28"/>
-              </w:rPr>
-              <w:t>&lt;ten_cb&gt;</w:t>
-            </w:r>
-          </w:p>
-        </w:tc>
-        <w:tc>
-          <w:tcPr>
-            <w:tcW w:w="3260" w:type="dxa"/>
-            <w:vAlign w:val="center"/>
-          </w:tcPr>
-          <w:p>
-            <w:pPr>
-              <w:spacing w:after="0" w:line="300" w:lineRule="exact"/>
-              <w:ind w:left="-113" w:right="-113"/>
-              <w:jc w:val="both"/>
-              <w:rPr>
-                <w:color w:val="000000" w:themeColor="text1"/>
-                <w:szCs w:val="28"/>
-              </w:rPr>
-            </w:pPr>
-            <w:r>
-              <w:rPr>
-                <w:color w:val="000000" w:themeColor="text1"/>
-                <w:szCs w:val="28"/>
-              </w:rPr>
-              <w:t>- &lt;ngach_cb&gt;</w:t>
-            </w:r>
-          </w:p>
-        </w:tc>
-        <w:tc>
-          <w:tcPr>
-            <w:tcW w:w="1910" w:type="dxa"/>
-            <w:vAlign w:val="center"/>
-          </w:tcPr>
-          <w:p>
-            <w:pPr>
-              <w:spacing w:after="0" w:line="300" w:lineRule="exact"/>
-              <w:ind w:left="-113" w:right="-113"/>
-              <w:jc w:val="both"/>
-              <w:rPr>
-                <w:color w:val="000000" w:themeColor="text1"/>
-                <w:szCs w:val="28"/>
-              </w:rPr>
-            </w:pPr>
-            <w:r>
-              <w:rPr>
-                <w:color w:val="000000" w:themeColor="text1"/>
-                <w:szCs w:val="28"/>
-              </w:rPr>
-              <w:t>- &lt;cv_doan&gt;</w:t>
-            </w:r>
-            <w:r>
-              <w:rPr>
-                <w:color w:val="000000" w:themeColor="text1"/>
-                <w:szCs w:val="28"/>
-              </w:rPr>
-              <w:t>;</w:t>
-            </w:r>
-          </w:p>
-        </w:tc>
-      </w:tr>
-      <w:tr>
-        <w:trPr>
-          <w:trHeight w:val="275"/>
-        </w:trPr>
-        <w:tc>
-          <w:tcPr>
-            <w:tcW w:w="454" w:type="dxa"/>
-            <w:vAlign w:val="center"/>
-          </w:tcPr>
-          <w:p>
-            <w:pPr>
-              <w:spacing w:after="0" w:line="300" w:lineRule="exact"/>
-              <w:ind w:left="-113" w:right="-113"/>
-              <w:jc w:val="right"/>
-              <w:rPr>
-                <w:color w:val="000000" w:themeColor="text1"/>
-                <w:szCs w:val="28"/>
-              </w:rPr>
-            </w:pPr>
-            <w:r>
-              <w:rPr>
-                <w:color w:val="000000" w:themeColor="text1"/>
-                <w:szCs w:val="28"/>
-              </w:rPr>
-              <w:t>23.</w:t>
-            </w:r>
-          </w:p>
-        </w:tc>
-        <w:tc>
-          <w:tcPr>
-            <w:tcW w:w="3662" w:type="dxa"/>
-            <w:vAlign w:val="center"/>
-          </w:tcPr>
-          <w:p>
-            <w:pPr>
-              <w:spacing w:after="0" w:line="300" w:lineRule="exact"/>
-              <w:ind w:left="-113" w:right="-113"/>
-              <w:jc w:val="both"/>
-              <w:rPr>
-                <w:color w:val="000000" w:themeColor="text1"/>
-                <w:szCs w:val="28"/>
-              </w:rPr>
-            </w:pPr>
-            <w:r>
-              <w:rPr>
-                <w:color w:val="000000" w:themeColor="text1"/>
-                <w:szCs w:val="28"/>
-              </w:rPr>
-              <w:t>&lt;ten_cb&gt;</w:t>
-            </w:r>
-          </w:p>
-        </w:tc>
-        <w:tc>
-          <w:tcPr>
-            <w:tcW w:w="3260" w:type="dxa"/>
-            <w:vAlign w:val="center"/>
-          </w:tcPr>
-          <w:p>
-            <w:pPr>
-              <w:spacing w:after="0" w:line="300" w:lineRule="exact"/>
-              <w:ind w:left="-113" w:right="-113"/>
-              <w:jc w:val="both"/>
-              <w:rPr>
-                <w:color w:val="000000" w:themeColor="text1"/>
-                <w:szCs w:val="28"/>
-              </w:rPr>
-            </w:pPr>
-            <w:r>
-              <w:rPr>
-                <w:color w:val="000000" w:themeColor="text1"/>
-                <w:szCs w:val="28"/>
-              </w:rPr>
-              <w:t>- &lt;ngach_cb&gt;</w:t>
-            </w:r>
-          </w:p>
-        </w:tc>
-        <w:tc>
-          <w:tcPr>
-            <w:tcW w:w="1910" w:type="dxa"/>
-            <w:vAlign w:val="center"/>
-          </w:tcPr>
-          <w:p>
-            <w:pPr>
-              <w:spacing w:after="0" w:line="300" w:lineRule="exact"/>
-              <w:ind w:left="-113" w:right="-113"/>
-              <w:jc w:val="both"/>
-              <w:rPr>
-                <w:color w:val="000000" w:themeColor="text1"/>
-                <w:szCs w:val="28"/>
-              </w:rPr>
-            </w:pPr>
-            <w:r>
-              <w:rPr>
-                <w:color w:val="000000" w:themeColor="text1"/>
-                <w:szCs w:val="28"/>
-              </w:rPr>
-              <w:t>- &lt;cv_doan&gt;</w:t>
-            </w:r>
-            <w:r>
-              <w:rPr>
-                <w:color w:val="000000" w:themeColor="text1"/>
-                <w:szCs w:val="28"/>
-              </w:rPr>
-              <w:t>;</w:t>
-            </w:r>
-          </w:p>
-        </w:tc>
-      </w:tr>
-      <w:tr>
-        <w:trPr>
-          <w:trHeight w:val="275"/>
-        </w:trPr>
-        <w:tc>
-          <w:tcPr>
-            <w:tcW w:w="454" w:type="dxa"/>
-            <w:vAlign w:val="center"/>
-          </w:tcPr>
-          <w:p>
-            <w:pPr>
-              <w:spacing w:after="0" w:line="300" w:lineRule="exact"/>
-              <w:ind w:left="-113" w:right="-113"/>
-              <w:jc w:val="right"/>
-              <w:rPr>
-                <w:color w:val="000000" w:themeColor="text1"/>
-                <w:szCs w:val="28"/>
-              </w:rPr>
-            </w:pPr>
-            <w:r>
-              <w:rPr>
-                <w:color w:val="000000" w:themeColor="text1"/>
-                <w:szCs w:val="28"/>
-              </w:rPr>
-              <w:t>24.</w:t>
-            </w:r>
-          </w:p>
-        </w:tc>
-        <w:tc>
-          <w:tcPr>
-            <w:tcW w:w="3662" w:type="dxa"/>
-            <w:vAlign w:val="center"/>
-          </w:tcPr>
-          <w:p>
-            <w:pPr>
-              <w:spacing w:after="0" w:line="300" w:lineRule="exact"/>
-              <w:ind w:left="-113" w:right="-113"/>
-              <w:jc w:val="both"/>
-              <w:rPr>
-                <w:color w:val="000000" w:themeColor="text1"/>
-                <w:szCs w:val="28"/>
-              </w:rPr>
-            </w:pPr>
-            <w:r>
-              <w:rPr>
-                <w:color w:val="000000" w:themeColor="text1"/>
-                <w:szCs w:val="28"/>
-              </w:rPr>
-              <w:t>&lt;ten_cb&gt;</w:t>
-            </w:r>
-          </w:p>
-        </w:tc>
-        <w:tc>
-          <w:tcPr>
-            <w:tcW w:w="3260" w:type="dxa"/>
-            <w:vAlign w:val="center"/>
-          </w:tcPr>
-          <w:p>
-            <w:pPr>
-              <w:spacing w:after="0" w:line="300" w:lineRule="exact"/>
-              <w:ind w:left="-113" w:right="-113"/>
-              <w:jc w:val="both"/>
-              <w:rPr>
-                <w:color w:val="000000" w:themeColor="text1"/>
-                <w:szCs w:val="28"/>
-              </w:rPr>
-            </w:pPr>
-            <w:r>
-              <w:rPr>
-                <w:color w:val="000000" w:themeColor="text1"/>
-                <w:szCs w:val="28"/>
-              </w:rPr>
-              <w:t>- &lt;ngach_cb&gt;</w:t>
-            </w:r>
-          </w:p>
-        </w:tc>
-        <w:tc>
-          <w:tcPr>
-            <w:tcW w:w="1910" w:type="dxa"/>
-            <w:vAlign w:val="center"/>
-          </w:tcPr>
-          <w:p>
-            <w:pPr>
-              <w:spacing w:after="0" w:line="300" w:lineRule="exact"/>
-              <w:ind w:left="-113" w:right="-113"/>
-              <w:jc w:val="both"/>
-              <w:rPr>
-                <w:color w:val="000000" w:themeColor="text1"/>
-                <w:szCs w:val="28"/>
-              </w:rPr>
-            </w:pPr>
-            <w:r>
-              <w:rPr>
-                <w:color w:val="000000" w:themeColor="text1"/>
-                <w:szCs w:val="28"/>
-              </w:rPr>
-              <w:t>- &lt;cv_doan&gt;</w:t>
-            </w:r>
-            <w:r>
-              <w:rPr>
-                <w:color w:val="000000" w:themeColor="text1"/>
-                <w:szCs w:val="28"/>
-              </w:rPr>
-              <w:t>;</w:t>
-            </w:r>
-          </w:p>
-        </w:tc>
-      </w:tr>
-      <w:tr>
-        <w:trPr>
-          <w:trHeight w:val="275"/>
-        </w:trPr>
-        <w:tc>
-          <w:tcPr>
-            <w:tcW w:w="454" w:type="dxa"/>
-            <w:vAlign w:val="center"/>
-          </w:tcPr>
-          <w:p>
-            <w:pPr>
-              <w:spacing w:after="0" w:line="300" w:lineRule="exact"/>
-              <w:ind w:left="-113" w:right="-113"/>
-              <w:jc w:val="right"/>
-              <w:rPr>
-                <w:color w:val="000000" w:themeColor="text1"/>
-                <w:szCs w:val="28"/>
-              </w:rPr>
-            </w:pPr>
-            <w:r>
-              <w:rPr>
-                <w:color w:val="000000" w:themeColor="text1"/>
-                <w:szCs w:val="28"/>
-              </w:rPr>
-              <w:t>25.</w:t>
-            </w:r>
-          </w:p>
-        </w:tc>
-        <w:tc>
-          <w:tcPr>
-            <w:tcW w:w="3662" w:type="dxa"/>
-            <w:vAlign w:val="center"/>
-          </w:tcPr>
-          <w:p>
-            <w:pPr>
-              <w:spacing w:after="0" w:line="300" w:lineRule="exact"/>
-              <w:ind w:left="-113" w:right="-113"/>
-              <w:jc w:val="both"/>
-              <w:rPr>
-                <w:color w:val="000000" w:themeColor="text1"/>
-                <w:szCs w:val="28"/>
-              </w:rPr>
-            </w:pPr>
-            <w:r>
-              <w:rPr>
-                <w:color w:val="000000" w:themeColor="text1"/>
-                <w:szCs w:val="28"/>
-              </w:rPr>
-              <w:t>&lt;ten_cb&gt;</w:t>
-            </w:r>
-          </w:p>
-        </w:tc>
-        <w:tc>
-          <w:tcPr>
-            <w:tcW w:w="3260" w:type="dxa"/>
-            <w:vAlign w:val="center"/>
-          </w:tcPr>
-          <w:p>
-            <w:pPr>
-              <w:spacing w:after="0" w:line="300" w:lineRule="exact"/>
-              <w:ind w:left="-113" w:right="-113"/>
-              <w:jc w:val="both"/>
-              <w:rPr>
-                <w:color w:val="000000" w:themeColor="text1"/>
-                <w:szCs w:val="28"/>
-              </w:rPr>
-            </w:pPr>
-            <w:r>
-              <w:rPr>
-                <w:color w:val="000000" w:themeColor="text1"/>
-                <w:szCs w:val="28"/>
-              </w:rPr>
-              <w:t>- &lt;ngach_cb&gt;</w:t>
-            </w:r>
-          </w:p>
-        </w:tc>
-        <w:tc>
-          <w:tcPr>
-            <w:tcW w:w="1910" w:type="dxa"/>
-            <w:vAlign w:val="center"/>
-          </w:tcPr>
-          <w:p>
-            <w:pPr>
-              <w:spacing w:after="0" w:line="300" w:lineRule="exact"/>
-              <w:ind w:left="-113" w:right="-113"/>
-              <w:jc w:val="both"/>
-              <w:rPr>
-                <w:color w:val="000000" w:themeColor="text1"/>
-                <w:szCs w:val="28"/>
-              </w:rPr>
-            </w:pPr>
-            <w:r>
-              <w:rPr>
-                <w:color w:val="000000" w:themeColor="text1"/>
-                <w:szCs w:val="28"/>
-              </w:rPr>
-              <w:t>- &lt;cv_doan&gt;</w:t>
-            </w:r>
-            <w:r>
-              <w:rPr>
-                <w:color w:val="000000" w:themeColor="text1"/>
-                <w:szCs w:val="28"/>
-              </w:rPr>
-              <w:t>;</w:t>
-            </w:r>
-          </w:p>
-        </w:tc>
-      </w:tr>
-      <w:tr>
-        <w:trPr>
-          <w:trHeight w:val="275"/>
-        </w:trPr>
-        <w:tc>
-          <w:tcPr>
-            <w:tcW w:w="454" w:type="dxa"/>
-            <w:vAlign w:val="center"/>
-          </w:tcPr>
-          <w:p>
-            <w:pPr>
-              <w:spacing w:after="0" w:line="300" w:lineRule="exact"/>
-              <w:ind w:left="-113" w:right="-113"/>
-              <w:jc w:val="right"/>
-              <w:rPr>
-                <w:color w:val="000000" w:themeColor="text1"/>
-                <w:szCs w:val="28"/>
-              </w:rPr>
-            </w:pPr>
-            <w:r>
-              <w:rPr>
-                <w:color w:val="000000" w:themeColor="text1"/>
-                <w:szCs w:val="28"/>
-              </w:rPr>
-              <w:t>26.</w:t>
-            </w:r>
-          </w:p>
-        </w:tc>
-        <w:tc>
-          <w:tcPr>
-            <w:tcW w:w="3662" w:type="dxa"/>
-            <w:vAlign w:val="center"/>
-          </w:tcPr>
-          <w:p>
-            <w:pPr>
-              <w:spacing w:after="0" w:line="300" w:lineRule="exact"/>
-              <w:ind w:left="-113" w:right="-113"/>
-              <w:jc w:val="both"/>
-              <w:rPr>
-                <w:color w:val="000000" w:themeColor="text1"/>
-                <w:szCs w:val="28"/>
-              </w:rPr>
-            </w:pPr>
-            <w:r>
-              <w:rPr>
-                <w:color w:val="000000" w:themeColor="text1"/>
-                <w:szCs w:val="28"/>
-              </w:rPr>
-              <w:t>&lt;ten_cb&gt;</w:t>
-            </w:r>
-          </w:p>
-        </w:tc>
-        <w:tc>
-          <w:tcPr>
-            <w:tcW w:w="3260" w:type="dxa"/>
-            <w:vAlign w:val="center"/>
-          </w:tcPr>
-          <w:p>
-            <w:pPr>
-              <w:spacing w:after="0" w:line="300" w:lineRule="exact"/>
-              <w:ind w:left="-113" w:right="-113"/>
-              <w:jc w:val="both"/>
-              <w:rPr>
-                <w:color w:val="000000" w:themeColor="text1"/>
-                <w:szCs w:val="28"/>
-              </w:rPr>
-            </w:pPr>
-            <w:r>
-              <w:rPr>
-                <w:color w:val="000000" w:themeColor="text1"/>
-                <w:szCs w:val="28"/>
-              </w:rPr>
-              <w:t>- &lt;ngach_cb&gt;</w:t>
-            </w:r>
-          </w:p>
-        </w:tc>
-        <w:tc>
-          <w:tcPr>
-            <w:tcW w:w="1910" w:type="dxa"/>
-            <w:vAlign w:val="center"/>
-          </w:tcPr>
-          <w:p>
-            <w:pPr>
-              <w:spacing w:after="0" w:line="300" w:lineRule="exact"/>
-              <w:ind w:left="-113" w:right="-113"/>
-              <w:jc w:val="both"/>
-              <w:rPr>
-                <w:color w:val="000000" w:themeColor="text1"/>
-                <w:szCs w:val="28"/>
-              </w:rPr>
-            </w:pPr>
-            <w:r>
-              <w:rPr>
-                <w:color w:val="000000" w:themeColor="text1"/>
-                <w:szCs w:val="28"/>
-              </w:rPr>
-              <w:t>- &lt;cv_doan&gt;</w:t>
-            </w:r>
-            <w:r>
-              <w:rPr>
-                <w:color w:val="000000" w:themeColor="text1"/>
-                <w:szCs w:val="28"/>
-              </w:rPr>
-              <w:t>;</w:t>
-            </w:r>
-          </w:p>
-        </w:tc>
-      </w:tr>
-      <w:tr>
-        <w:trPr>
-          <w:trHeight w:val="275"/>
-        </w:trPr>
-        <w:tc>
-          <w:tcPr>
-            <w:tcW w:w="454" w:type="dxa"/>
-            <w:vAlign w:val="center"/>
-          </w:tcPr>
-          <w:p>
-            <w:pPr>
-              <w:spacing w:after="0" w:line="300" w:lineRule="exact"/>
-              <w:ind w:left="-113" w:right="-113"/>
-              <w:jc w:val="right"/>
-              <w:rPr>
-                <w:color w:val="000000" w:themeColor="text1"/>
-                <w:szCs w:val="28"/>
-              </w:rPr>
-            </w:pPr>
-            <w:r>
-              <w:rPr>
-                <w:color w:val="000000" w:themeColor="text1"/>
-                <w:szCs w:val="28"/>
-              </w:rPr>
-              <w:t>27.</w:t>
-            </w:r>
-          </w:p>
-        </w:tc>
-        <w:tc>
-          <w:tcPr>
-            <w:tcW w:w="3662" w:type="dxa"/>
-            <w:vAlign w:val="center"/>
-          </w:tcPr>
-          <w:p>
-            <w:pPr>
-              <w:spacing w:after="0" w:line="300" w:lineRule="exact"/>
-              <w:ind w:left="-113" w:right="-113"/>
-              <w:jc w:val="both"/>
-              <w:rPr>
-                <w:color w:val="000000" w:themeColor="text1"/>
-                <w:szCs w:val="28"/>
-              </w:rPr>
-            </w:pPr>
-            <w:r>
-              <w:rPr>
-                <w:color w:val="000000" w:themeColor="text1"/>
-                <w:szCs w:val="28"/>
-              </w:rPr>
-              <w:t>&lt;ten_cb&gt;</w:t>
-            </w:r>
-          </w:p>
-        </w:tc>
-        <w:tc>
-          <w:tcPr>
-            <w:tcW w:w="3260" w:type="dxa"/>
-            <w:vAlign w:val="center"/>
-          </w:tcPr>
-          <w:p>
-            <w:pPr>
-              <w:spacing w:after="0" w:line="300" w:lineRule="exact"/>
-              <w:ind w:left="-113" w:right="-113"/>
-              <w:jc w:val="both"/>
-              <w:rPr>
-                <w:color w:val="000000" w:themeColor="text1"/>
-                <w:szCs w:val="28"/>
-              </w:rPr>
-            </w:pPr>
-            <w:r>
-              <w:rPr>
-                <w:color w:val="000000" w:themeColor="text1"/>
-                <w:szCs w:val="28"/>
-              </w:rPr>
-              <w:t>- &lt;ngach_cb&gt;</w:t>
-            </w:r>
-          </w:p>
-        </w:tc>
-        <w:tc>
-          <w:tcPr>
-            <w:tcW w:w="1910" w:type="dxa"/>
-            <w:vAlign w:val="center"/>
-          </w:tcPr>
-          <w:p>
-            <w:pPr>
-              <w:spacing w:after="0" w:line="300" w:lineRule="exact"/>
-              <w:ind w:left="-113" w:right="-113"/>
-              <w:jc w:val="both"/>
-              <w:rPr>
-                <w:color w:val="000000" w:themeColor="text1"/>
-                <w:szCs w:val="28"/>
-              </w:rPr>
-            </w:pPr>
-            <w:r>
-              <w:rPr>
-                <w:color w:val="000000" w:themeColor="text1"/>
-                <w:szCs w:val="28"/>
-              </w:rPr>
-              <w:t>- &lt;cv_doan&gt;</w:t>
-            </w:r>
-            <w:r>
-              <w:rPr>
-                <w:color w:val="000000" w:themeColor="text1"/>
-                <w:szCs w:val="28"/>
-              </w:rPr>
-              <w:t>;</w:t>
-            </w:r>
-          </w:p>
-        </w:tc>
-      </w:tr>
-      <w:tr>
-        <w:trPr>
-          <w:trHeight w:val="275"/>
-        </w:trPr>
-        <w:tc>
-          <w:tcPr>
-            <w:tcW w:w="454" w:type="dxa"/>
-            <w:vAlign w:val="center"/>
-          </w:tcPr>
-          <w:p>
-            <w:pPr>
-              <w:spacing w:after="0" w:line="300" w:lineRule="exact"/>
-              <w:ind w:left="-113" w:right="-113"/>
-              <w:jc w:val="right"/>
-              <w:rPr>
-                <w:color w:val="000000" w:themeColor="text1"/>
-                <w:szCs w:val="28"/>
-              </w:rPr>
-            </w:pPr>
-            <w:r>
-              <w:rPr>
-                <w:color w:val="000000" w:themeColor="text1"/>
-                <w:szCs w:val="28"/>
-              </w:rPr>
-              <w:t>28.</w:t>
-            </w:r>
-          </w:p>
-        </w:tc>
-        <w:tc>
-          <w:tcPr>
-            <w:tcW w:w="3662" w:type="dxa"/>
-            <w:vAlign w:val="center"/>
-          </w:tcPr>
-          <w:p>
-            <w:pPr>
-              <w:spacing w:after="0" w:line="300" w:lineRule="exact"/>
-              <w:ind w:left="-113" w:right="-113"/>
-              <w:jc w:val="both"/>
-              <w:rPr>
-                <w:color w:val="000000" w:themeColor="text1"/>
-                <w:szCs w:val="28"/>
-              </w:rPr>
-            </w:pPr>
-            <w:r>
-              <w:rPr>
-                <w:color w:val="000000" w:themeColor="text1"/>
-                <w:szCs w:val="28"/>
-              </w:rPr>
-              <w:t>&lt;ten_cb&gt;</w:t>
-            </w:r>
-          </w:p>
-        </w:tc>
-        <w:tc>
-          <w:tcPr>
-            <w:tcW w:w="3260" w:type="dxa"/>
-            <w:vAlign w:val="center"/>
-          </w:tcPr>
-          <w:p>
-            <w:pPr>
-              <w:spacing w:after="0" w:line="300" w:lineRule="exact"/>
-              <w:ind w:left="-113" w:right="-113"/>
-              <w:jc w:val="both"/>
-              <w:rPr>
-                <w:color w:val="000000" w:themeColor="text1"/>
-                <w:szCs w:val="28"/>
-              </w:rPr>
-            </w:pPr>
-            <w:r>
-              <w:rPr>
-                <w:color w:val="000000" w:themeColor="text1"/>
-                <w:szCs w:val="28"/>
-              </w:rPr>
-              <w:t>- &lt;ngach_cb&gt;</w:t>
-            </w:r>
-          </w:p>
-        </w:tc>
-        <w:tc>
-          <w:tcPr>
-            <w:tcW w:w="1910" w:type="dxa"/>
-            <w:vAlign w:val="center"/>
-          </w:tcPr>
-          <w:p>
-            <w:pPr>
-              <w:spacing w:after="0" w:line="300" w:lineRule="exact"/>
-              <w:ind w:left="-113" w:right="-113"/>
-              <w:jc w:val="both"/>
-              <w:rPr>
-                <w:color w:val="000000" w:themeColor="text1"/>
-                <w:szCs w:val="28"/>
-              </w:rPr>
-            </w:pPr>
-            <w:r>
-              <w:rPr>
-                <w:color w:val="000000" w:themeColor="text1"/>
-                <w:szCs w:val="28"/>
-              </w:rPr>
-              <w:t>- &lt;cv_doan&gt;</w:t>
-            </w:r>
-            <w:r>
-              <w:rPr>
-                <w:color w:val="000000" w:themeColor="text1"/>
-                <w:szCs w:val="28"/>
-              </w:rPr>
-              <w:t>;</w:t>
-            </w:r>
-          </w:p>
-        </w:tc>
-      </w:tr>
-      <w:tr>
-        <w:trPr>
-          <w:trHeight w:val="275"/>
-        </w:trPr>
-        <w:tc>
-          <w:tcPr>
-            <w:tcW w:w="454" w:type="dxa"/>
-            <w:vAlign w:val="center"/>
-          </w:tcPr>
-          <w:p>
-            <w:pPr>
-              <w:spacing w:after="0" w:line="300" w:lineRule="exact"/>
-              <w:ind w:left="-113" w:right="-113"/>
-              <w:jc w:val="right"/>
-              <w:rPr>
-                <w:color w:val="000000" w:themeColor="text1"/>
-                <w:szCs w:val="28"/>
-              </w:rPr>
-            </w:pPr>
-            <w:r>
-              <w:rPr>
-                <w:color w:val="000000" w:themeColor="text1"/>
-                <w:szCs w:val="28"/>
-              </w:rPr>
-              <w:t>29.</w:t>
-            </w:r>
-          </w:p>
-        </w:tc>
-        <w:tc>
-          <w:tcPr>
-            <w:tcW w:w="3662" w:type="dxa"/>
-            <w:vAlign w:val="center"/>
-          </w:tcPr>
-          <w:p>
-            <w:pPr>
-              <w:spacing w:after="0" w:line="300" w:lineRule="exact"/>
-              <w:ind w:left="-113" w:right="-113"/>
-              <w:jc w:val="both"/>
-              <w:rPr>
-                <w:color w:val="000000" w:themeColor="text1"/>
-                <w:szCs w:val="28"/>
-              </w:rPr>
-            </w:pPr>
-            <w:r>
-              <w:rPr>
-                <w:color w:val="000000" w:themeColor="text1"/>
-                <w:szCs w:val="28"/>
-              </w:rPr>
-              <w:t>&lt;ten_cb&gt;</w:t>
-            </w:r>
-          </w:p>
-        </w:tc>
-        <w:tc>
-          <w:tcPr>
-            <w:tcW w:w="3260" w:type="dxa"/>
-            <w:vAlign w:val="center"/>
-          </w:tcPr>
-          <w:p>
-            <w:pPr>
-              <w:spacing w:after="0" w:line="300" w:lineRule="exact"/>
-              <w:ind w:left="-113" w:right="-113"/>
-              <w:jc w:val="both"/>
-              <w:rPr>
-                <w:color w:val="000000" w:themeColor="text1"/>
-                <w:szCs w:val="28"/>
-              </w:rPr>
-            </w:pPr>
-            <w:r>
-              <w:rPr>
-                <w:color w:val="000000" w:themeColor="text1"/>
-                <w:szCs w:val="28"/>
-              </w:rPr>
-              <w:t>- &lt;ngach_cb&gt;</w:t>
-            </w:r>
-          </w:p>
-        </w:tc>
-        <w:tc>
-          <w:tcPr>
-            <w:tcW w:w="1910" w:type="dxa"/>
-            <w:vAlign w:val="center"/>
-          </w:tcPr>
-          <w:p>
-            <w:pPr>
-              <w:spacing w:after="0" w:line="300" w:lineRule="exact"/>
-              <w:ind w:left="-113" w:right="-113"/>
-              <w:jc w:val="both"/>
-              <w:rPr>
-                <w:color w:val="000000" w:themeColor="text1"/>
-                <w:szCs w:val="28"/>
-              </w:rPr>
-            </w:pPr>
-            <w:r>
-              <w:rPr>
-                <w:color w:val="000000" w:themeColor="text1"/>
-                <w:szCs w:val="28"/>
-              </w:rPr>
-              <w:t>- &lt;cv_doan&gt;</w:t>
-            </w:r>
-            <w:r>
-              <w:rPr>
-                <w:color w:val="000000" w:themeColor="text1"/>
-                <w:szCs w:val="28"/>
-              </w:rPr>
-              <w:t>;</w:t>
-            </w:r>
-          </w:p>
-        </w:tc>
-      </w:tr>
-      <w:tr>
-        <w:trPr>
-          <w:trHeight w:val="275"/>
-        </w:trPr>
-        <w:tc>
-          <w:tcPr>
-            <w:tcW w:w="454" w:type="dxa"/>
-            <w:vAlign w:val="center"/>
-          </w:tcPr>
-          <w:p>
-            <w:pPr>
-              <w:spacing w:after="0" w:line="300" w:lineRule="exact"/>
-              <w:ind w:left="-113" w:right="-113"/>
-              <w:jc w:val="right"/>
-              <w:rPr>
-                <w:color w:val="000000" w:themeColor="text1"/>
-                <w:szCs w:val="28"/>
-              </w:rPr>
-            </w:pPr>
-            <w:r>
-              <w:rPr>
-                <w:color w:val="000000" w:themeColor="text1"/>
-                <w:szCs w:val="28"/>
-              </w:rPr>
-              <w:t>30.</w:t>
-            </w:r>
-          </w:p>
-        </w:tc>
-        <w:tc>
-          <w:tcPr>
-            <w:tcW w:w="3662" w:type="dxa"/>
-            <w:vAlign w:val="center"/>
-          </w:tcPr>
-          <w:p>
-            <w:pPr>
-              <w:spacing w:after="0" w:line="300" w:lineRule="exact"/>
-              <w:ind w:left="-113" w:right="-113"/>
-              <w:jc w:val="both"/>
-              <w:rPr>
-                <w:color w:val="000000" w:themeColor="text1"/>
-                <w:szCs w:val="28"/>
-              </w:rPr>
-            </w:pPr>
-            <w:r>
-              <w:rPr>
-                <w:color w:val="000000" w:themeColor="text1"/>
-                <w:szCs w:val="28"/>
-              </w:rPr>
-              <w:t>&lt;ten_cb&gt;</w:t>
-            </w:r>
-          </w:p>
-        </w:tc>
-        <w:tc>
-          <w:tcPr>
-            <w:tcW w:w="3260" w:type="dxa"/>
-            <w:vAlign w:val="center"/>
-          </w:tcPr>
-          <w:p>
-            <w:pPr>
-              <w:spacing w:after="0" w:line="300" w:lineRule="exact"/>
-              <w:ind w:left="-113" w:right="-113"/>
-              <w:jc w:val="both"/>
-              <w:rPr>
-                <w:color w:val="000000" w:themeColor="text1"/>
-                <w:szCs w:val="28"/>
-              </w:rPr>
-            </w:pPr>
-            <w:r>
-              <w:rPr>
-                <w:color w:val="000000" w:themeColor="text1"/>
-                <w:szCs w:val="28"/>
-              </w:rPr>
-              <w:t>- &lt;ngach_cb&gt;</w:t>
-            </w:r>
-          </w:p>
-        </w:tc>
-        <w:tc>
-          <w:tcPr>
-            <w:tcW w:w="1910" w:type="dxa"/>
-            <w:vAlign w:val="center"/>
-          </w:tcPr>
-          <w:p>
-            <w:pPr>
-              <w:spacing w:after="0" w:line="300" w:lineRule="exact"/>
-              <w:ind w:left="-113" w:right="-113"/>
-              <w:jc w:val="both"/>
-              <w:rPr>
-                <w:color w:val="000000" w:themeColor="text1"/>
-                <w:szCs w:val="28"/>
-              </w:rPr>
-            </w:pPr>
-            <w:r>
-              <w:rPr>
-                <w:color w:val="000000" w:themeColor="text1"/>
-                <w:szCs w:val="28"/>
-              </w:rPr>
-              <w:t>- &lt;cv_doan&gt;;</w:t>
             </w:r>
           </w:p>
         </w:tc>

</xml_diff>